<commit_message>
Added referecen values for ubicacion
</commit_message>
<xml_diff>
--- a/Documentacion/Documentacion.docx
+++ b/Documentacion/Documentacion.docx
@@ -5,7 +5,9 @@
     <w:sdt>
       <w:sdtPr>
         <w:rPr>
+          <w:rFonts w:eastAsiaTheme="minorHAnsi"/>
           <w:sz w:val="2"/>
+          <w:lang w:val="es-CR"/>
         </w:rPr>
         <w:id w:val="1182704054"/>
         <w:docPartObj>
@@ -15,7 +17,6 @@
       </w:sdtPr>
       <w:sdtEndPr>
         <w:rPr>
-          <w:rFonts w:eastAsiaTheme="minorHAnsi"/>
           <w:sz w:val="22"/>
           <w:lang w:val="es-US"/>
         </w:rPr>
@@ -169,6 +170,7 @@
                                     <w:dataBinding w:prefixMappings="xmlns:ns0='http://purl.org/dc/elements/1.1/' xmlns:ns1='http://schemas.openxmlformats.org/package/2006/metadata/core-properties' " w:xpath="/ns1:coreProperties[1]/ns0:subject[1]" w:storeItemID="{6C3C8BC8-F283-45AE-878A-BAB7291924A1}"/>
                                     <w:text/>
                                   </w:sdtPr>
+                                  <w:sdtEndPr/>
                                   <w:sdtContent>
                                     <w:r>
                                       <w:rPr>
@@ -890,12 +892,12 @@
       <w:pPr>
         <w:pStyle w:val="Title"/>
         <w:rPr>
-          <w:lang w:val="es-US"/>
-        </w:rPr>
-      </w:pPr>
-      <w:r>
-        <w:rPr>
-          <w:lang w:val="es-US"/>
+          <w:lang w:val="en-US"/>
+        </w:rPr>
+      </w:pPr>
+      <w:r>
+        <w:rPr>
+          <w:lang w:val="en-US"/>
         </w:rPr>
         <w:lastRenderedPageBreak/>
         <w:t>Library Web App</w:t>
@@ -906,12 +908,13 @@
         <w:pStyle w:val="Heading2"/>
         <w:rPr>
           <w:rStyle w:val="SubtleEmphasis"/>
-          <w:lang w:val="es-US"/>
+          <w:lang w:val="en-US"/>
         </w:rPr>
       </w:pPr>
       <w:r>
         <w:rPr>
           <w:rStyle w:val="SubtleEmphasis"/>
+          <w:lang w:val="en-US"/>
         </w:rPr>
         <w:t xml:space="preserve">Enlace al WS: </w:t>
       </w:r>
@@ -919,7 +922,7 @@
         <w:r>
           <w:rPr>
             <w:rStyle w:val="Hyperlink"/>
-            <w:lang w:val="es-US"/>
+            <w:lang w:val="en-US"/>
           </w:rPr>
           <w:t>http://www.libraryapponline.somee.com/LibraryWebService.asmx</w:t>
         </w:r>
@@ -959,6 +962,9 @@
         </w:rPr>
       </w:pPr>
       <w:r>
+        <w:rPr>
+          <w:noProof/>
+        </w:rPr>
         <w:drawing>
           <wp:inline distT="0" distB="0" distL="0" distR="0" wp14:anchorId="3B165FC6" wp14:editId="47382A10">
             <wp:extent cx="5612130" cy="2579370"/>
@@ -1019,6 +1025,9 @@
     </w:p>
     <w:p>
       <w:r>
+        <w:rPr>
+          <w:noProof/>
+        </w:rPr>
         <w:drawing>
           <wp:inline distT="0" distB="0" distL="0" distR="0" wp14:anchorId="28823C97" wp14:editId="7C8CBD4C">
             <wp:extent cx="5612130" cy="2579370"/>
@@ -1076,6 +1085,9 @@
         </w:rPr>
       </w:pPr>
       <w:r>
+        <w:rPr>
+          <w:noProof/>
+        </w:rPr>
         <w:lastRenderedPageBreak/>
         <w:drawing>
           <wp:inline distT="0" distB="0" distL="0" distR="0" wp14:anchorId="2CAF8407" wp14:editId="425B5D56">
@@ -1141,6 +1153,9 @@
         </w:rPr>
       </w:pPr>
       <w:r>
+        <w:rPr>
+          <w:noProof/>
+        </w:rPr>
         <w:drawing>
           <wp:inline distT="0" distB="0" distL="0" distR="0" wp14:anchorId="4873351F" wp14:editId="23A08747">
             <wp:extent cx="5612130" cy="2579370"/>
@@ -1234,6 +1249,9 @@
         </w:rPr>
       </w:pPr>
       <w:r>
+        <w:rPr>
+          <w:noProof/>
+        </w:rPr>
         <w:drawing>
           <wp:inline distT="0" distB="0" distL="0" distR="0" wp14:anchorId="7D721126" wp14:editId="37A2B8C2">
             <wp:extent cx="5612130" cy="2579370"/>
@@ -1312,6 +1330,9 @@
         </w:rPr>
       </w:pPr>
       <w:r>
+        <w:rPr>
+          <w:noProof/>
+        </w:rPr>
         <w:drawing>
           <wp:inline distT="0" distB="0" distL="0" distR="0" wp14:anchorId="1D8DADA6" wp14:editId="3168E2F5">
             <wp:extent cx="5612130" cy="2802255"/>
@@ -1384,6 +1405,9 @@
         </w:rPr>
       </w:pPr>
       <w:r>
+        <w:rPr>
+          <w:noProof/>
+        </w:rPr>
         <w:drawing>
           <wp:inline distT="0" distB="0" distL="0" distR="0" wp14:anchorId="2891D7C5" wp14:editId="78E4F14F">
             <wp:extent cx="5612130" cy="2579370"/>
@@ -1490,6 +1514,9 @@
         </w:rPr>
       </w:pPr>
       <w:r>
+        <w:rPr>
+          <w:noProof/>
+        </w:rPr>
         <w:drawing>
           <wp:inline distT="0" distB="0" distL="0" distR="0" wp14:anchorId="55AAD5B8" wp14:editId="79A2FB08">
             <wp:extent cx="5612130" cy="2579370"/>
@@ -1569,6 +1596,9 @@
         </w:rPr>
       </w:pPr>
       <w:r>
+        <w:rPr>
+          <w:noProof/>
+        </w:rPr>
         <w:drawing>
           <wp:inline distT="0" distB="0" distL="0" distR="0" wp14:anchorId="5814350D" wp14:editId="1EDB6E46">
             <wp:extent cx="5612130" cy="2579370"/>
@@ -1628,6 +1658,76 @@
     </w:p>
     <w:p>
       <w:pPr>
+        <w:rPr>
+          <w:lang w:val="es-US"/>
+        </w:rPr>
+      </w:pPr>
+      <w:r>
+        <w:rPr>
+          <w:lang w:val="es-US"/>
+        </w:rPr>
+        <w:t>No existe un mantenimiento para los códigos de ubicación, a continuación, se muestran los valores de referencia existentes.</w:t>
+      </w:r>
+    </w:p>
+    <w:p>
+      <w:pPr>
+        <w:rPr>
+          <w:lang w:val="es-US"/>
+        </w:rPr>
+      </w:pPr>
+      <w:bookmarkStart w:id="0" w:name="_GoBack"/>
+      <w:bookmarkEnd w:id="0"/>
+    </w:p>
+    <w:p>
+      <w:pPr>
+        <w:jc w:val="center"/>
+        <w:rPr>
+          <w:lang w:val="es-US"/>
+        </w:rPr>
+      </w:pPr>
+      <w:r>
+        <w:rPr>
+          <w:noProof/>
+        </w:rPr>
+        <w:drawing>
+          <wp:inline distT="0" distB="0" distL="0" distR="0" wp14:anchorId="6905C7FA" wp14:editId="1DD5BFA1">
+            <wp:extent cx="3990975" cy="1847850"/>
+            <wp:effectExtent l="0" t="0" r="9525" b="0"/>
+            <wp:docPr id="2" name="Picture 2"/>
+            <wp:cNvGraphicFramePr>
+              <a:graphicFrameLocks xmlns:a="http://schemas.openxmlformats.org/drawingml/2006/main" noChangeAspect="1"/>
+            </wp:cNvGraphicFramePr>
+            <a:graphic xmlns:a="http://schemas.openxmlformats.org/drawingml/2006/main">
+              <a:graphicData uri="http://schemas.openxmlformats.org/drawingml/2006/picture">
+                <pic:pic xmlns:pic="http://schemas.openxmlformats.org/drawingml/2006/picture">
+                  <pic:nvPicPr>
+                    <pic:cNvPr id="1" name=""/>
+                    <pic:cNvPicPr/>
+                  </pic:nvPicPr>
+                  <pic:blipFill>
+                    <a:blip r:embed="rId14"/>
+                    <a:stretch>
+                      <a:fillRect/>
+                    </a:stretch>
+                  </pic:blipFill>
+                  <pic:spPr>
+                    <a:xfrm>
+                      <a:off x="0" y="0"/>
+                      <a:ext cx="3990975" cy="1847850"/>
+                    </a:xfrm>
+                    <a:prstGeom prst="rect">
+                      <a:avLst/>
+                    </a:prstGeom>
+                  </pic:spPr>
+                </pic:pic>
+              </a:graphicData>
+            </a:graphic>
+          </wp:inline>
+        </w:drawing>
+      </w:r>
+    </w:p>
+    <w:p>
+      <w:pPr>
         <w:pStyle w:val="Heading3"/>
         <w:rPr>
           <w:lang w:val="es-US"/>
@@ -1637,6 +1737,7 @@
         <w:rPr>
           <w:lang w:val="es-US"/>
         </w:rPr>
+        <w:lastRenderedPageBreak/>
         <w:t>Manejar Prestamos</w:t>
       </w:r>
     </w:p>
@@ -1647,6 +1748,9 @@
         </w:rPr>
       </w:pPr>
       <w:r>
+        <w:rPr>
+          <w:noProof/>
+        </w:rPr>
         <w:drawing>
           <wp:inline distT="0" distB="0" distL="0" distR="0" wp14:anchorId="28C8AD4D" wp14:editId="1C3C08AA">
             <wp:extent cx="5612130" cy="4048125"/>
@@ -1663,7 +1767,7 @@
                     <pic:cNvPicPr/>
                   </pic:nvPicPr>
                   <pic:blipFill>
-                    <a:blip r:embed="rId14"/>
+                    <a:blip r:embed="rId15"/>
                     <a:stretch>
                       <a:fillRect/>
                     </a:stretch>
@@ -1701,7 +1805,6 @@
         <w:rPr>
           <w:lang w:val="es-US"/>
         </w:rPr>
-        <w:lastRenderedPageBreak/>
         <w:t>Acá el bibliotecario puede ver todos los prestamos en la biblioteca y agregar, modificar o eliminar un préstamo.</w:t>
       </w:r>
     </w:p>
@@ -1725,76 +1828,14 @@
         </w:rPr>
       </w:pPr>
       <w:r>
+        <w:rPr>
+          <w:noProof/>
+        </w:rPr>
         <w:drawing>
           <wp:inline distT="0" distB="0" distL="0" distR="0" wp14:anchorId="32E2B8BA" wp14:editId="2B8D5B74">
             <wp:extent cx="5612130" cy="2579370"/>
             <wp:effectExtent l="114300" t="95250" r="121920" b="87630"/>
             <wp:docPr id="22" name="Picture 22"/>
-            <wp:cNvGraphicFramePr>
-              <a:graphicFrameLocks xmlns:a="http://schemas.openxmlformats.org/drawingml/2006/main" noChangeAspect="1"/>
-            </wp:cNvGraphicFramePr>
-            <a:graphic xmlns:a="http://schemas.openxmlformats.org/drawingml/2006/main">
-              <a:graphicData uri="http://schemas.openxmlformats.org/drawingml/2006/picture">
-                <pic:pic xmlns:pic="http://schemas.openxmlformats.org/drawingml/2006/picture">
-                  <pic:nvPicPr>
-                    <pic:cNvPr id="1" name=""/>
-                    <pic:cNvPicPr/>
-                  </pic:nvPicPr>
-                  <pic:blipFill>
-                    <a:blip r:embed="rId15"/>
-                    <a:stretch>
-                      <a:fillRect/>
-                    </a:stretch>
-                  </pic:blipFill>
-                  <pic:spPr>
-                    <a:xfrm>
-                      <a:off x="0" y="0"/>
-                      <a:ext cx="5612130" cy="2579370"/>
-                    </a:xfrm>
-                    <a:prstGeom prst="rect">
-                      <a:avLst/>
-                    </a:prstGeom>
-                    <a:effectLst>
-                      <a:outerShdw blurRad="63500" sx="102000" sy="102000" algn="ctr" rotWithShape="0">
-                        <a:prstClr val="black">
-                          <a:alpha val="40000"/>
-                        </a:prstClr>
-                      </a:outerShdw>
-                    </a:effectLst>
-                  </pic:spPr>
-                </pic:pic>
-              </a:graphicData>
-            </a:graphic>
-          </wp:inline>
-        </w:drawing>
-      </w:r>
-    </w:p>
-    <w:p>
-      <w:pPr>
-        <w:pStyle w:val="Heading3"/>
-        <w:rPr>
-          <w:lang w:val="es-US"/>
-        </w:rPr>
-      </w:pPr>
-      <w:r>
-        <w:rPr>
-          <w:lang w:val="es-US"/>
-        </w:rPr>
-        <w:t>Manejar Socios</w:t>
-      </w:r>
-    </w:p>
-    <w:p>
-      <w:pPr>
-        <w:rPr>
-          <w:lang w:val="es-US"/>
-        </w:rPr>
-      </w:pPr>
-      <w:r>
-        <w:drawing>
-          <wp:inline distT="0" distB="0" distL="0" distR="0" wp14:anchorId="5A3042E7" wp14:editId="15E44592">
-            <wp:extent cx="5612130" cy="2579370"/>
-            <wp:effectExtent l="114300" t="95250" r="121920" b="87630"/>
-            <wp:docPr id="23" name="Picture 23"/>
             <wp:cNvGraphicFramePr>
               <a:graphicFrameLocks xmlns:a="http://schemas.openxmlformats.org/drawingml/2006/main" noChangeAspect="1"/>
             </wp:cNvGraphicFramePr>
@@ -1836,43 +1877,34 @@
     </w:p>
     <w:p>
       <w:pPr>
-        <w:rPr>
-          <w:lang w:val="es-US"/>
-        </w:rPr>
-      </w:pPr>
-      <w:r>
-        <w:rPr>
-          <w:lang w:val="es-US"/>
-        </w:rPr>
-        <w:t>Acá el bibliotecario puede ver la información básica de todos los socios, para proveerles sus códigos de Socio y comprobar el estado de un socio (basado en el número de préstamos que tenga).</w:t>
-      </w:r>
-    </w:p>
-    <w:p>
-      <w:pPr>
-        <w:rPr>
-          <w:lang w:val="es-US"/>
-        </w:rPr>
-      </w:pPr>
-      <w:r>
-        <w:rPr>
-          <w:lang w:val="es-US"/>
-        </w:rPr>
-        <w:t>La lista es filtrable con el nombre completo del socio.</w:t>
-      </w:r>
-    </w:p>
-    <w:p>
-      <w:pPr>
-        <w:rPr>
-          <w:lang w:val="es-US"/>
-        </w:rPr>
-      </w:pPr>
-      <w:r>
+        <w:pStyle w:val="Heading3"/>
+        <w:rPr>
+          <w:lang w:val="es-US"/>
+        </w:rPr>
+      </w:pPr>
+      <w:r>
+        <w:rPr>
+          <w:lang w:val="es-US"/>
+        </w:rPr>
         <w:lastRenderedPageBreak/>
+        <w:t>Manejar Socios</w:t>
+      </w:r>
+    </w:p>
+    <w:p>
+      <w:pPr>
+        <w:rPr>
+          <w:lang w:val="es-US"/>
+        </w:rPr>
+      </w:pPr>
+      <w:r>
+        <w:rPr>
+          <w:noProof/>
+        </w:rPr>
         <w:drawing>
-          <wp:inline distT="0" distB="0" distL="0" distR="0" wp14:anchorId="087B5984" wp14:editId="67115810">
+          <wp:inline distT="0" distB="0" distL="0" distR="0" wp14:anchorId="5A3042E7" wp14:editId="15E44592">
             <wp:extent cx="5612130" cy="2579370"/>
             <wp:effectExtent l="114300" t="95250" r="121920" b="87630"/>
-            <wp:docPr id="25" name="Picture 25"/>
+            <wp:docPr id="23" name="Picture 23"/>
             <wp:cNvGraphicFramePr>
               <a:graphicFrameLocks xmlns:a="http://schemas.openxmlformats.org/drawingml/2006/main" noChangeAspect="1"/>
             </wp:cNvGraphicFramePr>
@@ -1922,6 +1954,86 @@
         <w:rPr>
           <w:lang w:val="es-US"/>
         </w:rPr>
+        <w:t>Acá el bibliotecario puede ver la información básica de todos los socios, para proveerles sus códigos de Socio y comprobar el estado de un socio (basado en el número de préstamos que tenga).</w:t>
+      </w:r>
+    </w:p>
+    <w:p>
+      <w:pPr>
+        <w:rPr>
+          <w:lang w:val="es-US"/>
+        </w:rPr>
+      </w:pPr>
+      <w:r>
+        <w:rPr>
+          <w:lang w:val="es-US"/>
+        </w:rPr>
+        <w:t>La lista es filtrable con el nombre completo del socio.</w:t>
+      </w:r>
+    </w:p>
+    <w:p>
+      <w:pPr>
+        <w:rPr>
+          <w:lang w:val="es-US"/>
+        </w:rPr>
+      </w:pPr>
+      <w:r>
+        <w:rPr>
+          <w:noProof/>
+        </w:rPr>
+        <w:drawing>
+          <wp:inline distT="0" distB="0" distL="0" distR="0" wp14:anchorId="087B5984" wp14:editId="67115810">
+            <wp:extent cx="5612130" cy="2579370"/>
+            <wp:effectExtent l="114300" t="95250" r="121920" b="87630"/>
+            <wp:docPr id="25" name="Picture 25"/>
+            <wp:cNvGraphicFramePr>
+              <a:graphicFrameLocks xmlns:a="http://schemas.openxmlformats.org/drawingml/2006/main" noChangeAspect="1"/>
+            </wp:cNvGraphicFramePr>
+            <a:graphic xmlns:a="http://schemas.openxmlformats.org/drawingml/2006/main">
+              <a:graphicData uri="http://schemas.openxmlformats.org/drawingml/2006/picture">
+                <pic:pic xmlns:pic="http://schemas.openxmlformats.org/drawingml/2006/picture">
+                  <pic:nvPicPr>
+                    <pic:cNvPr id="1" name=""/>
+                    <pic:cNvPicPr/>
+                  </pic:nvPicPr>
+                  <pic:blipFill>
+                    <a:blip r:embed="rId18"/>
+                    <a:stretch>
+                      <a:fillRect/>
+                    </a:stretch>
+                  </pic:blipFill>
+                  <pic:spPr>
+                    <a:xfrm>
+                      <a:off x="0" y="0"/>
+                      <a:ext cx="5612130" cy="2579370"/>
+                    </a:xfrm>
+                    <a:prstGeom prst="rect">
+                      <a:avLst/>
+                    </a:prstGeom>
+                    <a:effectLst>
+                      <a:outerShdw blurRad="63500" sx="102000" sy="102000" algn="ctr" rotWithShape="0">
+                        <a:prstClr val="black">
+                          <a:alpha val="40000"/>
+                        </a:prstClr>
+                      </a:outerShdw>
+                    </a:effectLst>
+                  </pic:spPr>
+                </pic:pic>
+              </a:graphicData>
+            </a:graphic>
+          </wp:inline>
+        </w:drawing>
+      </w:r>
+    </w:p>
+    <w:p>
+      <w:pPr>
+        <w:rPr>
+          <w:lang w:val="es-US"/>
+        </w:rPr>
+      </w:pPr>
+      <w:r>
+        <w:rPr>
+          <w:lang w:val="es-US"/>
+        </w:rPr>
         <w:t xml:space="preserve">Al ingresar el código de un socio se </w:t>
       </w:r>
       <w:r>
@@ -1950,6 +2062,10 @@
         </w:rPr>
       </w:pPr>
       <w:r>
+        <w:rPr>
+          <w:noProof/>
+        </w:rPr>
+        <w:lastRenderedPageBreak/>
         <w:drawing>
           <wp:inline distT="0" distB="0" distL="0" distR="0" wp14:anchorId="43E49553" wp14:editId="1D9E015D">
             <wp:extent cx="5612130" cy="4048125"/>
@@ -1966,7 +2082,7 @@
                     <pic:cNvPicPr/>
                   </pic:nvPicPr>
                   <pic:blipFill>
-                    <a:blip r:embed="rId18"/>
+                    <a:blip r:embed="rId19"/>
                     <a:stretch>
                       <a:fillRect/>
                     </a:stretch>
@@ -2004,25 +2120,19 @@
         <w:rPr>
           <w:lang w:val="es-US"/>
         </w:rPr>
-        <w:t>Acá el socio</w:t>
-      </w:r>
-      <w:bookmarkStart w:id="0" w:name="_GoBack"/>
-      <w:bookmarkEnd w:id="0"/>
-      <w:r>
-        <w:rPr>
-          <w:lang w:val="es-US"/>
-        </w:rPr>
-        <w:t xml:space="preserve"> tiene mas de 10 préstamos, si se comprueba su estado ahora saldrá como no fiable.</w:t>
-      </w:r>
-    </w:p>
-    <w:p>
-      <w:pPr>
-        <w:rPr>
-          <w:lang w:val="es-US"/>
-        </w:rPr>
-      </w:pPr>
-      <w:r>
-        <w:lastRenderedPageBreak/>
+        <w:t>Acá el socio tiene mas de 10 préstamos, si se comprueba su estado ahora saldrá como no fiable.</w:t>
+      </w:r>
+    </w:p>
+    <w:p>
+      <w:pPr>
+        <w:rPr>
+          <w:lang w:val="es-US"/>
+        </w:rPr>
+      </w:pPr>
+      <w:r>
+        <w:rPr>
+          <w:noProof/>
+        </w:rPr>
         <w:drawing>
           <wp:inline distT="0" distB="0" distL="0" distR="0" wp14:anchorId="0C286C23" wp14:editId="45C293EB">
             <wp:extent cx="5612130" cy="2579370"/>
@@ -2039,7 +2149,7 @@
                     <pic:cNvPicPr/>
                   </pic:nvPicPr>
                   <pic:blipFill>
-                    <a:blip r:embed="rId19"/>
+                    <a:blip r:embed="rId20"/>
                     <a:stretch>
                       <a:fillRect/>
                     </a:stretch>

</xml_diff>